<commit_message>
addition of all django apps
</commit_message>
<xml_diff>
--- a/App Requirements - HelloBooks.docx
+++ b/App Requirements - HelloBooks.docx
@@ -393,8 +393,6 @@
         </w:rPr>
         <w:t xml:space="preserve">, </w:t>
       </w:r>
-      <w:bookmarkStart w:id="0" w:name="_GoBack"/>
-      <w:bookmarkEnd w:id="0"/>
       <w:r>
         <w:rPr>
           <w:sz w:val="40"/>
@@ -405,7 +403,7 @@
         <w:rPr>
           <w:rStyle w:val="CommentReference"/>
         </w:rPr>
-        <w:commentReference w:id="1"/>
+        <w:commentReference w:id="0"/>
       </w:r>
       <w:r>
         <w:rPr>
@@ -501,7 +499,19 @@
         <w:rPr>
           <w:sz w:val="40"/>
         </w:rPr>
-        <w:t>Search listings by keyword, city, state, bedrooms and price</w:t>
+        <w:t xml:space="preserve">Search listings by keyword, city, state, </w:t>
+      </w:r>
+      <w:r>
+        <w:rPr>
+          <w:sz w:val="40"/>
+        </w:rPr>
+        <w:t>Themes</w:t>
+      </w:r>
+      <w:r>
+        <w:rPr>
+          <w:sz w:val="40"/>
+        </w:rPr>
+        <w:t xml:space="preserve"> and price</w:t>
       </w:r>
       <w:r>
         <w:rPr>
@@ -740,6 +750,12 @@
         <w:rPr>
           <w:sz w:val="40"/>
         </w:rPr>
+        <w:t xml:space="preserve">Book </w:t>
+      </w:r>
+      <w:r>
+        <w:rPr>
+          <w:sz w:val="40"/>
+        </w:rPr>
         <w:t>Title</w:t>
       </w:r>
     </w:p>
@@ -758,20 +774,8 @@
         <w:rPr>
           <w:sz w:val="40"/>
         </w:rPr>
-        <w:t>Address, city, state, zip</w:t>
-      </w:r>
-    </w:p>
-    <w:p>
-      <w:pPr>
-        <w:pStyle w:val="ListParagraph"/>
-        <w:numPr>
-          <w:ilvl w:val="0"/>
-          <w:numId w:val="1"/>
-        </w:numPr>
-        <w:rPr>
-          <w:sz w:val="40"/>
-        </w:rPr>
-      </w:pPr>
+        <w:t xml:space="preserve">Book </w:t>
+      </w:r>
       <w:r>
         <w:rPr>
           <w:sz w:val="40"/>
@@ -794,7 +798,13 @@
         <w:rPr>
           <w:sz w:val="40"/>
         </w:rPr>
-        <w:t>Bedrooms</w:t>
+        <w:t>Book -</w:t>
+      </w:r>
+      <w:r>
+        <w:rPr>
+          <w:sz w:val="40"/>
+        </w:rPr>
+        <w:t>Themes</w:t>
       </w:r>
     </w:p>
     <w:p>
@@ -814,6 +824,19 @@
         </w:rPr>
         <w:t>Bathrooms</w:t>
       </w:r>
+      <w:r>
+        <w:rPr>
+          <w:sz w:val="40"/>
+        </w:rPr>
+        <w:t xml:space="preserve">  - </w:t>
+      </w:r>
+      <w:r>
+        <w:rPr>
+          <w:color w:val="FF0000"/>
+          <w:sz w:val="40"/>
+        </w:rPr>
+        <w:t>Year of Publication</w:t>
+      </w:r>
     </w:p>
     <w:p>
       <w:pPr>
@@ -832,20 +855,28 @@
         </w:rPr>
         <w:t>Square Feet</w:t>
       </w:r>
-    </w:p>
-    <w:p>
-      <w:pPr>
-        <w:pStyle w:val="ListParagraph"/>
-        <w:numPr>
-          <w:ilvl w:val="0"/>
-          <w:numId w:val="1"/>
-        </w:numPr>
-        <w:rPr>
-          <w:sz w:val="40"/>
-        </w:rPr>
-      </w:pPr>
-      <w:r>
-        <w:rPr>
+      <w:r>
+        <w:rPr>
+          <w:sz w:val="40"/>
+        </w:rPr>
+        <w:t xml:space="preserve"> - Book Pages</w:t>
+      </w:r>
+    </w:p>
+    <w:p>
+      <w:pPr>
+        <w:pStyle w:val="ListParagraph"/>
+        <w:numPr>
+          <w:ilvl w:val="0"/>
+          <w:numId w:val="1"/>
+        </w:numPr>
+        <w:rPr>
+          <w:strike/>
+          <w:sz w:val="40"/>
+        </w:rPr>
+      </w:pPr>
+      <w:r>
+        <w:rPr>
+          <w:strike/>
           <w:sz w:val="40"/>
         </w:rPr>
         <w:t>Lot Size</w:t>
@@ -859,11 +890,13 @@
           <w:numId w:val="1"/>
         </w:numPr>
         <w:rPr>
-          <w:sz w:val="40"/>
-        </w:rPr>
-      </w:pPr>
-      <w:r>
-        <w:rPr>
+          <w:strike/>
+          <w:sz w:val="40"/>
+        </w:rPr>
+      </w:pPr>
+      <w:r>
+        <w:rPr>
+          <w:strike/>
           <w:sz w:val="40"/>
         </w:rPr>
         <w:t>Garage</w:t>
@@ -904,6 +937,21 @@
         </w:rPr>
         <w:t>Realtor – Name &amp; Image</w:t>
       </w:r>
+      <w:r>
+        <w:rPr>
+          <w:sz w:val="40"/>
+        </w:rPr>
+        <w:t xml:space="preserve"> - </w:t>
+      </w:r>
+      <w:r>
+        <w:rPr>
+          <w:color w:val="FF0000"/>
+          <w:sz w:val="40"/>
+        </w:rPr>
+        <w:t>Administrator</w:t>
+      </w:r>
+      <w:bookmarkStart w:id="1" w:name="_GoBack"/>
+      <w:bookmarkEnd w:id="1"/>
     </w:p>
     <w:p>
       <w:pPr>
@@ -1001,7 +1049,7 @@
 
 <file path=word/comments.xml><?xml version="1.0" encoding="utf-8"?>
 <w:comments xmlns:wpc="http://schemas.microsoft.com/office/word/2010/wordprocessingCanvas" xmlns:cx="http://schemas.microsoft.com/office/drawing/2014/chartex" xmlns:cx1="http://schemas.microsoft.com/office/drawing/2015/9/8/chartex" xmlns:mc="http://schemas.openxmlformats.org/markup-compatibility/2006" xmlns:o="urn:schemas-microsoft-com:office:office" xmlns:r="http://schemas.openxmlformats.org/officeDocument/2006/relationships" xmlns:m="http://schemas.openxmlformats.org/officeDocument/2006/math" xmlns:v="urn:schemas-microsoft-com:vml" xmlns:wp14="http://schemas.microsoft.com/office/word/2010/wordprocessingDrawing" xmlns:wp="http://schemas.openxmlformats.org/drawingml/2006/wordprocessingDrawing" xmlns:w10="urn:schemas-microsoft-com:office:word" xmlns:w="http://schemas.openxmlformats.org/wordprocessingml/2006/main" xmlns:w14="http://schemas.microsoft.com/office/word/2010/wordml" xmlns:w15="http://schemas.microsoft.com/office/word/2012/wordml" xmlns:w16se="http://schemas.microsoft.com/office/word/2015/wordml/symex" xmlns:wpg="http://schemas.microsoft.com/office/word/2010/wordprocessingGroup" xmlns:wpi="http://schemas.microsoft.com/office/word/2010/wordprocessingInk" xmlns:wne="http://schemas.microsoft.com/office/word/2006/wordml" xmlns:wps="http://schemas.microsoft.com/office/word/2010/wordprocessingShape" mc:Ignorable="w14 w15 w16se wp14">
-  <w:comment w:id="1" w:author="Godfrey Oyugi" w:date="2019-02-07T11:34:00Z" w:initials="GO">
+  <w:comment w:id="0" w:author="Godfrey Oyugi" w:date="2019-02-07T11:34:00Z" w:initials="GO">
     <w:p>
       <w:pPr>
         <w:pStyle w:val="CommentText"/>

</xml_diff>